<commit_message>
kod wyjsciowy i raport trochę done
</commit_message>
<xml_diff>
--- a/Raport.docx
+++ b/Raport.docx
@@ -1313,7 +1313,10 @@
         <w:t xml:space="preserve"> na składową normalną do przemieszczenia i styczną zauważamy, że składowa normalna równoważona jest przez siłę naciągu nici (nie obserwujemy przemieszczenia w żadnej innej osi</w:t>
       </w:r>
       <w:r>
-        <w:t>, zmienia ona jedynie kierunek działania siły stycznej</w:t>
+        <w:t xml:space="preserve">, zmienia ona jedynie kierunek </w:t>
+      </w:r>
+      <w:r>
+        <w:t>prędkości</w:t>
       </w:r>
       <w:r>
         <w:t xml:space="preserve">) </w:t>
@@ -1412,15 +1415,834 @@
         <w:jc w:val="both"/>
       </w:pPr>
       <m:oMathPara>
+        <m:oMathParaPr>
+          <m:jc m:val="left"/>
+        </m:oMathParaPr>
         <m:oMath>
           <m:r>
             <w:rPr>
               <w:rFonts w:ascii="Cambria Math" w:hAnsi="Cambria Math"/>
             </w:rPr>
-            <m:t>x=L*α</m:t>
+            <m:t>x=L</m:t>
+          </m:r>
+          <m:r>
+            <w:rPr>
+              <w:rFonts w:ascii="Cambria Math" w:hAnsi="Cambria Math"/>
+            </w:rPr>
+            <m:t>*</m:t>
+          </m:r>
+          <m:r>
+            <w:rPr>
+              <w:rFonts w:ascii="Cambria Math" w:hAnsi="Cambria Math"/>
+            </w:rPr>
+            <m:t>α</m:t>
+          </m:r>
+          <m:r>
+            <w:rPr>
+              <w:rFonts w:ascii="Cambria Math" w:hAnsi="Cambria Math"/>
+            </w:rPr>
+            <w:br/>
+          </m:r>
+        </m:oMath>
+        <m:oMath>
+          <m:r>
+            <w:rPr>
+              <w:rFonts w:ascii="Cambria Math" w:hAnsi="Cambria Math"/>
+            </w:rPr>
+            <m:t>v</m:t>
+          </m:r>
+          <m:r>
+            <w:rPr>
+              <w:rFonts w:ascii="Cambria Math" w:hAnsi="Cambria Math"/>
+            </w:rPr>
+            <m:t>=</m:t>
+          </m:r>
+          <m:f>
+            <m:fPr>
+              <m:ctrlPr>
+                <w:rPr>
+                  <w:rFonts w:ascii="Cambria Math" w:hAnsi="Cambria Math"/>
+                  <w:i/>
+                </w:rPr>
+              </m:ctrlPr>
+            </m:fPr>
+            <m:num>
+              <m:r>
+                <w:rPr>
+                  <w:rFonts w:ascii="Cambria Math" w:hAnsi="Cambria Math"/>
+                </w:rPr>
+                <m:t>dx</m:t>
+              </m:r>
+            </m:num>
+            <m:den>
+              <m:r>
+                <w:rPr>
+                  <w:rFonts w:ascii="Cambria Math" w:hAnsi="Cambria Math"/>
+                </w:rPr>
+                <m:t>dt</m:t>
+              </m:r>
+            </m:den>
+          </m:f>
+          <m:r>
+            <w:rPr>
+              <w:rFonts w:ascii="Cambria Math" w:hAnsi="Cambria Math"/>
+            </w:rPr>
+            <m:t>=L*</m:t>
+          </m:r>
+          <m:f>
+            <m:fPr>
+              <m:ctrlPr>
+                <w:rPr>
+                  <w:rFonts w:ascii="Cambria Math" w:hAnsi="Cambria Math"/>
+                  <w:i/>
+                </w:rPr>
+              </m:ctrlPr>
+            </m:fPr>
+            <m:num>
+              <m:r>
+                <w:rPr>
+                  <w:rFonts w:ascii="Cambria Math" w:hAnsi="Cambria Math"/>
+                </w:rPr>
+                <m:t>dα</m:t>
+              </m:r>
+            </m:num>
+            <m:den>
+              <m:r>
+                <w:rPr>
+                  <w:rFonts w:ascii="Cambria Math" w:hAnsi="Cambria Math"/>
+                </w:rPr>
+                <m:t>dt</m:t>
+              </m:r>
+            </m:den>
+          </m:f>
+          <m:r>
+            <w:rPr>
+              <w:rFonts w:ascii="Cambria Math" w:hAnsi="Cambria Math"/>
+            </w:rPr>
+            <m:t xml:space="preserve"> = L*ω</m:t>
+          </m:r>
+          <m:r>
+            <w:rPr>
+              <w:rFonts w:ascii="Cambria Math" w:hAnsi="Cambria Math"/>
+            </w:rPr>
+            <w:br/>
+          </m:r>
+        </m:oMath>
+        <m:oMath>
+          <m:r>
+            <w:rPr>
+              <w:rFonts w:ascii="Cambria Math" w:hAnsi="Cambria Math"/>
+            </w:rPr>
+            <m:t>a=</m:t>
+          </m:r>
+          <m:f>
+            <m:fPr>
+              <m:ctrlPr>
+                <w:rPr>
+                  <w:rFonts w:ascii="Cambria Math" w:hAnsi="Cambria Math"/>
+                  <w:i/>
+                </w:rPr>
+              </m:ctrlPr>
+            </m:fPr>
+            <m:num>
+              <m:sSup>
+                <m:sSupPr>
+                  <m:ctrlPr>
+                    <w:rPr>
+                      <w:rFonts w:ascii="Cambria Math" w:hAnsi="Cambria Math"/>
+                      <w:i/>
+                    </w:rPr>
+                  </m:ctrlPr>
+                </m:sSupPr>
+                <m:e>
+                  <m:r>
+                    <w:rPr>
+                      <w:rFonts w:ascii="Cambria Math" w:hAnsi="Cambria Math"/>
+                    </w:rPr>
+                    <m:t>d</m:t>
+                  </m:r>
+                </m:e>
+                <m:sup>
+                  <m:r>
+                    <w:rPr>
+                      <w:rFonts w:ascii="Cambria Math" w:hAnsi="Cambria Math"/>
+                    </w:rPr>
+                    <m:t>2</m:t>
+                  </m:r>
+                </m:sup>
+              </m:sSup>
+              <m:r>
+                <w:rPr>
+                  <w:rFonts w:ascii="Cambria Math" w:hAnsi="Cambria Math"/>
+                </w:rPr>
+                <m:t xml:space="preserve">x </m:t>
+              </m:r>
+            </m:num>
+            <m:den>
+              <m:r>
+                <w:rPr>
+                  <w:rFonts w:ascii="Cambria Math" w:hAnsi="Cambria Math"/>
+                </w:rPr>
+                <m:t>d</m:t>
+              </m:r>
+              <m:sSup>
+                <m:sSupPr>
+                  <m:ctrlPr>
+                    <w:rPr>
+                      <w:rFonts w:ascii="Cambria Math" w:hAnsi="Cambria Math"/>
+                      <w:i/>
+                    </w:rPr>
+                  </m:ctrlPr>
+                </m:sSupPr>
+                <m:e>
+                  <m:r>
+                    <w:rPr>
+                      <w:rFonts w:ascii="Cambria Math" w:hAnsi="Cambria Math"/>
+                    </w:rPr>
+                    <m:t>t</m:t>
+                  </m:r>
+                </m:e>
+                <m:sup>
+                  <m:r>
+                    <w:rPr>
+                      <w:rFonts w:ascii="Cambria Math" w:hAnsi="Cambria Math"/>
+                    </w:rPr>
+                    <m:t>2</m:t>
+                  </m:r>
+                </m:sup>
+              </m:sSup>
+            </m:den>
+          </m:f>
+          <m:r>
+            <w:rPr>
+              <w:rFonts w:ascii="Cambria Math" w:hAnsi="Cambria Math"/>
+            </w:rPr>
+            <m:t xml:space="preserve">= </m:t>
+          </m:r>
+          <m:r>
+            <w:rPr>
+              <w:rFonts w:ascii="Cambria Math" w:hAnsi="Cambria Math"/>
+            </w:rPr>
+            <m:t>L</m:t>
+          </m:r>
+          <m:f>
+            <m:fPr>
+              <m:ctrlPr>
+                <w:rPr>
+                  <w:rFonts w:ascii="Cambria Math" w:hAnsi="Cambria Math"/>
+                  <w:i/>
+                </w:rPr>
+              </m:ctrlPr>
+            </m:fPr>
+            <m:num>
+              <m:sSup>
+                <m:sSupPr>
+                  <m:ctrlPr>
+                    <w:rPr>
+                      <w:rFonts w:ascii="Cambria Math" w:hAnsi="Cambria Math"/>
+                      <w:i/>
+                    </w:rPr>
+                  </m:ctrlPr>
+                </m:sSupPr>
+                <m:e>
+                  <m:r>
+                    <w:rPr>
+                      <w:rFonts w:ascii="Cambria Math" w:hAnsi="Cambria Math"/>
+                    </w:rPr>
+                    <m:t>d</m:t>
+                  </m:r>
+                </m:e>
+                <m:sup>
+                  <m:r>
+                    <w:rPr>
+                      <w:rFonts w:ascii="Cambria Math" w:hAnsi="Cambria Math"/>
+                    </w:rPr>
+                    <m:t>2</m:t>
+                  </m:r>
+                </m:sup>
+              </m:sSup>
+              <m:r>
+                <w:rPr>
+                  <w:rFonts w:ascii="Cambria Math" w:hAnsi="Cambria Math"/>
+                </w:rPr>
+                <m:t>α</m:t>
+              </m:r>
+            </m:num>
+            <m:den>
+              <m:r>
+                <w:rPr>
+                  <w:rFonts w:ascii="Cambria Math" w:hAnsi="Cambria Math"/>
+                </w:rPr>
+                <m:t>d</m:t>
+              </m:r>
+              <m:sSup>
+                <m:sSupPr>
+                  <m:ctrlPr>
+                    <w:rPr>
+                      <w:rFonts w:ascii="Cambria Math" w:hAnsi="Cambria Math"/>
+                      <w:i/>
+                    </w:rPr>
+                  </m:ctrlPr>
+                </m:sSupPr>
+                <m:e>
+                  <m:r>
+                    <w:rPr>
+                      <w:rFonts w:ascii="Cambria Math" w:hAnsi="Cambria Math"/>
+                    </w:rPr>
+                    <m:t>t</m:t>
+                  </m:r>
+                </m:e>
+                <m:sup>
+                  <m:r>
+                    <w:rPr>
+                      <w:rFonts w:ascii="Cambria Math" w:hAnsi="Cambria Math"/>
+                    </w:rPr>
+                    <m:t>2</m:t>
+                  </m:r>
+                </m:sup>
+              </m:sSup>
+            </m:den>
+          </m:f>
+          <m:r>
+            <w:rPr>
+              <w:rFonts w:ascii="Cambria Math" w:hAnsi="Cambria Math"/>
+            </w:rPr>
+            <m:t>=L*</m:t>
+          </m:r>
+          <m:f>
+            <m:fPr>
+              <m:ctrlPr>
+                <w:rPr>
+                  <w:rFonts w:ascii="Cambria Math" w:hAnsi="Cambria Math"/>
+                  <w:i/>
+                </w:rPr>
+              </m:ctrlPr>
+            </m:fPr>
+            <m:num>
+              <m:r>
+                <w:rPr>
+                  <w:rFonts w:ascii="Cambria Math" w:hAnsi="Cambria Math"/>
+                </w:rPr>
+                <m:t>dω</m:t>
+              </m:r>
+            </m:num>
+            <m:den>
+              <m:r>
+                <w:rPr>
+                  <w:rFonts w:ascii="Cambria Math" w:hAnsi="Cambria Math"/>
+                </w:rPr>
+                <m:t>dt</m:t>
+              </m:r>
+            </m:den>
+          </m:f>
+          <m:r>
+            <w:rPr>
+              <w:rFonts w:ascii="Cambria Math" w:hAnsi="Cambria Math"/>
+            </w:rPr>
+            <m:t>=-gsin</m:t>
+          </m:r>
+          <m:d>
+            <m:dPr>
+              <m:ctrlPr>
+                <w:rPr>
+                  <w:rFonts w:ascii="Cambria Math" w:hAnsi="Cambria Math"/>
+                  <w:i/>
+                </w:rPr>
+              </m:ctrlPr>
+            </m:dPr>
+            <m:e>
+              <m:r>
+                <w:rPr>
+                  <w:rFonts w:ascii="Cambria Math" w:hAnsi="Cambria Math"/>
+                </w:rPr>
+                <m:t>α</m:t>
+              </m:r>
+            </m:e>
+          </m:d>
+          <m:r>
+            <w:br/>
           </m:r>
         </m:oMath>
       </m:oMathPara>
+      <w:r>
+        <w:t xml:space="preserve">Po </w:t>
+      </w:r>
+      <w:r>
+        <w:t>uproszczeniu</w:t>
+      </w:r>
+      <w:r>
+        <w:t xml:space="preserve"> otrzymu</w:t>
+      </w:r>
+      <w:r>
+        <w:t>jemy</w:t>
+      </w:r>
+      <w:r>
+        <w:t xml:space="preserve"> układ równań różniczkowych</w:t>
+      </w:r>
+      <w:r>
+        <w:t xml:space="preserve"> pierwszego rzędu</w:t>
+      </w:r>
+    </w:p>
+    <w:p>
+      <w:pPr>
+        <w:jc w:val="both"/>
+      </w:pPr>
+      <m:oMathPara>
+        <m:oMath>
+          <m:d>
+            <m:dPr>
+              <m:begChr m:val="{"/>
+              <m:endChr m:val=""/>
+              <m:ctrlPr>
+                <w:rPr>
+                  <w:rFonts w:ascii="Cambria Math" w:hAnsi="Cambria Math"/>
+                  <w:i/>
+                </w:rPr>
+              </m:ctrlPr>
+            </m:dPr>
+            <m:e>
+              <m:eqArr>
+                <m:eqArrPr>
+                  <m:ctrlPr>
+                    <w:rPr>
+                      <w:rFonts w:ascii="Cambria Math" w:hAnsi="Cambria Math"/>
+                      <w:i/>
+                    </w:rPr>
+                  </m:ctrlPr>
+                </m:eqArrPr>
+                <m:e>
+                  <m:f>
+                    <m:fPr>
+                      <m:ctrlPr>
+                        <w:rPr>
+                          <w:rFonts w:ascii="Cambria Math" w:hAnsi="Cambria Math"/>
+                          <w:i/>
+                        </w:rPr>
+                      </m:ctrlPr>
+                    </m:fPr>
+                    <m:num>
+                      <m:r>
+                        <w:rPr>
+                          <w:rFonts w:ascii="Cambria Math" w:hAnsi="Cambria Math"/>
+                        </w:rPr>
+                        <m:t>dω</m:t>
+                      </m:r>
+                    </m:num>
+                    <m:den>
+                      <m:r>
+                        <w:rPr>
+                          <w:rFonts w:ascii="Cambria Math" w:hAnsi="Cambria Math"/>
+                        </w:rPr>
+                        <m:t>dt</m:t>
+                      </m:r>
+                    </m:den>
+                  </m:f>
+                  <m:r>
+                    <w:rPr>
+                      <w:rFonts w:ascii="Cambria Math" w:hAnsi="Cambria Math"/>
+                    </w:rPr>
+                    <m:t>=-</m:t>
+                  </m:r>
+                  <m:f>
+                    <m:fPr>
+                      <m:ctrlPr>
+                        <w:rPr>
+                          <w:rFonts w:ascii="Cambria Math" w:hAnsi="Cambria Math"/>
+                          <w:i/>
+                        </w:rPr>
+                      </m:ctrlPr>
+                    </m:fPr>
+                    <m:num>
+                      <m:r>
+                        <w:rPr>
+                          <w:rFonts w:ascii="Cambria Math" w:hAnsi="Cambria Math"/>
+                        </w:rPr>
+                        <m:t>g</m:t>
+                      </m:r>
+                    </m:num>
+                    <m:den>
+                      <m:r>
+                        <w:rPr>
+                          <w:rFonts w:ascii="Cambria Math" w:hAnsi="Cambria Math"/>
+                        </w:rPr>
+                        <m:t>l</m:t>
+                      </m:r>
+                    </m:den>
+                  </m:f>
+                  <m:func>
+                    <m:funcPr>
+                      <m:ctrlPr>
+                        <w:rPr>
+                          <w:rFonts w:ascii="Cambria Math" w:hAnsi="Cambria Math"/>
+                          <w:i/>
+                        </w:rPr>
+                      </m:ctrlPr>
+                    </m:funcPr>
+                    <m:fName>
+                      <m:r>
+                        <m:rPr>
+                          <m:sty m:val="p"/>
+                        </m:rPr>
+                        <w:rPr>
+                          <w:rFonts w:ascii="Cambria Math" w:hAnsi="Cambria Math"/>
+                        </w:rPr>
+                        <m:t>sin</m:t>
+                      </m:r>
+                    </m:fName>
+                    <m:e>
+                      <m:d>
+                        <m:dPr>
+                          <m:ctrlPr>
+                            <w:rPr>
+                              <w:rFonts w:ascii="Cambria Math" w:hAnsi="Cambria Math"/>
+                              <w:i/>
+                            </w:rPr>
+                          </m:ctrlPr>
+                        </m:dPr>
+                        <m:e>
+                          <m:r>
+                            <w:rPr>
+                              <w:rFonts w:ascii="Cambria Math" w:hAnsi="Cambria Math"/>
+                            </w:rPr>
+                            <m:t>α</m:t>
+                          </m:r>
+                        </m:e>
+                      </m:d>
+                    </m:e>
+                  </m:func>
+                </m:e>
+                <m:e>
+                  <m:f>
+                    <m:fPr>
+                      <m:ctrlPr>
+                        <w:rPr>
+                          <w:rFonts w:ascii="Cambria Math" w:hAnsi="Cambria Math"/>
+                          <w:i/>
+                        </w:rPr>
+                      </m:ctrlPr>
+                    </m:fPr>
+                    <m:num>
+                      <m:r>
+                        <w:rPr>
+                          <w:rFonts w:ascii="Cambria Math" w:hAnsi="Cambria Math"/>
+                        </w:rPr>
+                        <m:t>dα</m:t>
+                      </m:r>
+                    </m:num>
+                    <m:den>
+                      <m:r>
+                        <w:rPr>
+                          <w:rFonts w:ascii="Cambria Math" w:hAnsi="Cambria Math"/>
+                        </w:rPr>
+                        <m:t>dt</m:t>
+                      </m:r>
+                    </m:den>
+                  </m:f>
+                  <m:r>
+                    <w:rPr>
+                      <w:rFonts w:ascii="Cambria Math" w:hAnsi="Cambria Math"/>
+                    </w:rPr>
+                    <m:t>= ω</m:t>
+                  </m:r>
+                </m:e>
+              </m:eqArr>
+            </m:e>
+          </m:d>
+        </m:oMath>
+      </m:oMathPara>
+    </w:p>
+    <w:p>
+      <w:pPr>
+        <w:jc w:val="center"/>
+      </w:pPr>
+      <w:r>
+        <w:t>,g</w:t>
+      </w:r>
+      <w:r>
+        <w:t>dzie</w:t>
+      </w:r>
+    </w:p>
+    <w:p>
+      <w:pPr>
+        <w:jc w:val="center"/>
+      </w:pPr>
+      <m:oMathPara>
+        <m:oMath>
+          <m:d>
+            <m:dPr>
+              <m:begChr m:val="{"/>
+              <m:endChr m:val=""/>
+              <m:ctrlPr>
+                <w:rPr>
+                  <w:rFonts w:ascii="Cambria Math" w:hAnsi="Cambria Math"/>
+                  <w:i/>
+                </w:rPr>
+              </m:ctrlPr>
+            </m:dPr>
+            <m:e>
+              <m:eqArr>
+                <m:eqArrPr>
+                  <m:ctrlPr>
+                    <w:rPr>
+                      <w:rFonts w:ascii="Cambria Math" w:hAnsi="Cambria Math"/>
+                      <w:i/>
+                    </w:rPr>
+                  </m:ctrlPr>
+                </m:eqArrPr>
+                <m:e>
+                  <m:r>
+                    <w:rPr>
+                      <w:rFonts w:ascii="Cambria Math" w:hAnsi="Cambria Math"/>
+                    </w:rPr>
+                    <m:t>α</m:t>
+                  </m:r>
+                  <m:d>
+                    <m:dPr>
+                      <m:ctrlPr>
+                        <w:rPr>
+                          <w:rFonts w:ascii="Cambria Math" w:hAnsi="Cambria Math"/>
+                          <w:i/>
+                        </w:rPr>
+                      </m:ctrlPr>
+                    </m:dPr>
+                    <m:e>
+                      <m:sSub>
+                        <m:sSubPr>
+                          <m:ctrlPr>
+                            <w:rPr>
+                              <w:rFonts w:ascii="Cambria Math" w:hAnsi="Cambria Math"/>
+                              <w:i/>
+                            </w:rPr>
+                          </m:ctrlPr>
+                        </m:sSubPr>
+                        <m:e>
+                          <m:r>
+                            <w:rPr>
+                              <w:rFonts w:ascii="Cambria Math" w:hAnsi="Cambria Math"/>
+                            </w:rPr>
+                            <m:t>t</m:t>
+                          </m:r>
+                        </m:e>
+                        <m:sub>
+                          <m:r>
+                            <w:rPr>
+                              <w:rFonts w:ascii="Cambria Math" w:hAnsi="Cambria Math"/>
+                            </w:rPr>
+                            <m:t>0</m:t>
+                          </m:r>
+                        </m:sub>
+                      </m:sSub>
+                    </m:e>
+                  </m:d>
+                  <m:r>
+                    <w:rPr>
+                      <w:rFonts w:ascii="Cambria Math" w:hAnsi="Cambria Math"/>
+                    </w:rPr>
+                    <m:t>=</m:t>
+                  </m:r>
+                  <m:sSub>
+                    <m:sSubPr>
+                      <m:ctrlPr>
+                        <w:rPr>
+                          <w:rFonts w:ascii="Cambria Math" w:hAnsi="Cambria Math"/>
+                          <w:i/>
+                        </w:rPr>
+                      </m:ctrlPr>
+                    </m:sSubPr>
+                    <m:e>
+                      <m:r>
+                        <w:rPr>
+                          <w:rFonts w:ascii="Cambria Math" w:hAnsi="Cambria Math"/>
+                        </w:rPr>
+                        <m:t>α</m:t>
+                      </m:r>
+                    </m:e>
+                    <m:sub>
+                      <m:r>
+                        <w:rPr>
+                          <w:rFonts w:ascii="Cambria Math" w:hAnsi="Cambria Math"/>
+                        </w:rPr>
+                        <m:t>0</m:t>
+                      </m:r>
+                    </m:sub>
+                  </m:sSub>
+                </m:e>
+                <m:e>
+                  <m:r>
+                    <w:rPr>
+                      <w:rFonts w:ascii="Cambria Math" w:hAnsi="Cambria Math"/>
+                    </w:rPr>
+                    <m:t>ω</m:t>
+                  </m:r>
+                  <m:d>
+                    <m:dPr>
+                      <m:ctrlPr>
+                        <w:rPr>
+                          <w:rFonts w:ascii="Cambria Math" w:hAnsi="Cambria Math"/>
+                          <w:i/>
+                        </w:rPr>
+                      </m:ctrlPr>
+                    </m:dPr>
+                    <m:e>
+                      <m:sSub>
+                        <m:sSubPr>
+                          <m:ctrlPr>
+                            <w:rPr>
+                              <w:rFonts w:ascii="Cambria Math" w:hAnsi="Cambria Math"/>
+                              <w:i/>
+                            </w:rPr>
+                          </m:ctrlPr>
+                        </m:sSubPr>
+                        <m:e>
+                          <m:r>
+                            <w:rPr>
+                              <w:rFonts w:ascii="Cambria Math" w:hAnsi="Cambria Math"/>
+                            </w:rPr>
+                            <m:t>t</m:t>
+                          </m:r>
+                        </m:e>
+                        <m:sub>
+                          <m:r>
+                            <w:rPr>
+                              <w:rFonts w:ascii="Cambria Math" w:hAnsi="Cambria Math"/>
+                            </w:rPr>
+                            <m:t>0</m:t>
+                          </m:r>
+                        </m:sub>
+                      </m:sSub>
+                    </m:e>
+                  </m:d>
+                  <m:r>
+                    <w:rPr>
+                      <w:rFonts w:ascii="Cambria Math" w:hAnsi="Cambria Math"/>
+                    </w:rPr>
+                    <m:t>=</m:t>
+                  </m:r>
+                  <m:sSub>
+                    <m:sSubPr>
+                      <m:ctrlPr>
+                        <w:rPr>
+                          <w:rFonts w:ascii="Cambria Math" w:hAnsi="Cambria Math"/>
+                          <w:i/>
+                        </w:rPr>
+                      </m:ctrlPr>
+                    </m:sSubPr>
+                    <m:e>
+                      <m:r>
+                        <w:rPr>
+                          <w:rFonts w:ascii="Cambria Math" w:hAnsi="Cambria Math"/>
+                        </w:rPr>
+                        <m:t>ω</m:t>
+                      </m:r>
+                    </m:e>
+                    <m:sub>
+                      <m:r>
+                        <w:rPr>
+                          <w:rFonts w:ascii="Cambria Math" w:hAnsi="Cambria Math"/>
+                        </w:rPr>
+                        <m:t>0</m:t>
+                      </m:r>
+                    </m:sub>
+                  </m:sSub>
+                </m:e>
+              </m:eqArr>
+            </m:e>
+          </m:d>
+        </m:oMath>
+      </m:oMathPara>
+    </w:p>
+    <w:p>
+      <w:pPr>
+        <w:pStyle w:val="Nagwek1"/>
+      </w:pPr>
+      <w:r>
+        <w:t>Metoda obliczeniowa</w:t>
+      </w:r>
+    </w:p>
+    <w:p>
+      <w:r>
+        <w:t xml:space="preserve">Układ równań został scałkowany przy pomocy metody Runge-Kutta 4-tego rzędu. Czas całkowania: </w:t>
+      </w:r>
+      <m:oMath>
+        <m:sSub>
+          <m:sSubPr>
+            <m:ctrlPr>
+              <w:rPr>
+                <w:rFonts w:ascii="Cambria Math" w:hAnsi="Cambria Math"/>
+                <w:i/>
+              </w:rPr>
+            </m:ctrlPr>
+          </m:sSubPr>
+          <m:e>
+            <m:r>
+              <w:rPr>
+                <w:rFonts w:ascii="Cambria Math" w:hAnsi="Cambria Math"/>
+              </w:rPr>
+              <m:t>t</m:t>
+            </m:r>
+          </m:e>
+          <m:sub>
+            <m:r>
+              <w:rPr>
+                <w:rFonts w:ascii="Cambria Math" w:hAnsi="Cambria Math"/>
+              </w:rPr>
+              <m:t>k</m:t>
+            </m:r>
+          </m:sub>
+        </m:sSub>
+        <m:r>
+          <w:rPr>
+            <w:rFonts w:ascii="Cambria Math" w:hAnsi="Cambria Math"/>
+          </w:rPr>
+          <m:t>=6s</m:t>
+        </m:r>
+      </m:oMath>
+      <w:r>
+        <w:t xml:space="preserve">. Krok całkowania </w:t>
+      </w:r>
+      <m:oMath>
+        <m:r>
+          <w:rPr>
+            <w:rFonts w:ascii="Cambria Math" w:hAnsi="Cambria Math"/>
+          </w:rPr>
+          <m:t>h=</m:t>
+        </m:r>
+        <m:f>
+          <m:fPr>
+            <m:ctrlPr>
+              <w:rPr>
+                <w:rFonts w:ascii="Cambria Math" w:hAnsi="Cambria Math"/>
+                <w:i/>
+              </w:rPr>
+            </m:ctrlPr>
+          </m:fPr>
+          <m:num>
+            <m:r>
+              <w:rPr>
+                <w:rFonts w:ascii="Cambria Math" w:hAnsi="Cambria Math"/>
+              </w:rPr>
+              <m:t>1</m:t>
+            </m:r>
+          </m:num>
+          <m:den>
+            <m:r>
+              <w:rPr>
+                <w:rFonts w:ascii="Cambria Math" w:hAnsi="Cambria Math"/>
+              </w:rPr>
+              <m:t>100</m:t>
+            </m:r>
+          </m:den>
+        </m:f>
+        <m:r>
+          <w:rPr>
+            <w:rFonts w:ascii="Cambria Math" w:hAnsi="Cambria Math"/>
+          </w:rPr>
+          <m:t>s</m:t>
+        </m:r>
+      </m:oMath>
+      <w:r>
+        <w:t xml:space="preserve"> .</w:t>
+      </w:r>
     </w:p>
     <w:sectPr>
       <w:footerReference w:type="default" r:id="rId10"/>

</xml_diff>